<commit_message>
version é de la documentation
</commit_message>
<xml_diff>
--- a/4arcl_V2.docx
+++ b/4arcl_V2.docx
@@ -890,6 +890,13 @@
     </w:p>
     <w:sdt>
       <w:sdtPr>
+        <w:rPr>
+          <w:rFonts w:asciiTheme="minorHAnsi" w:eastAsiaTheme="minorHAnsi" w:hAnsiTheme="minorHAnsi" w:cstheme="minorBidi"/>
+          <w:color w:val="auto"/>
+          <w:sz w:val="22"/>
+          <w:szCs w:val="22"/>
+          <w:lang w:eastAsia="en-US"/>
+        </w:rPr>
         <w:id w:val="1014575642"/>
         <w:docPartObj>
           <w:docPartGallery w:val="Table of Contents"/>
@@ -898,13 +905,8 @@
       </w:sdtPr>
       <w:sdtEndPr>
         <w:rPr>
-          <w:rFonts w:asciiTheme="minorHAnsi" w:eastAsiaTheme="minorHAnsi" w:hAnsiTheme="minorHAnsi" w:cstheme="minorBidi"/>
-          <w:b/>
-          <w:bCs/>
-          <w:color w:val="auto"/>
-          <w:sz w:val="22"/>
-          <w:szCs w:val="22"/>
-          <w:lang w:eastAsia="en-US"/>
+          <w:b/>
+          <w:bCs/>
         </w:rPr>
       </w:sdtEndPr>
       <w:sdtContent>
@@ -3072,18 +3074,8 @@
           <w:sz w:val="28"/>
           <w:szCs w:val="28"/>
         </w:rPr>
-        <w:t xml:space="preserve">Pour le déployer la solution nous avons </w:t>
-      </w:r>
-      <w:proofErr w:type="gramStart"/>
-      <w:r>
-        <w:rPr>
-          <w:rFonts w:ascii="Garamond" w:hAnsi="Garamond"/>
-          <w:sz w:val="28"/>
-          <w:szCs w:val="28"/>
-        </w:rPr>
-        <w:t>la stack suivante</w:t>
-      </w:r>
-      <w:proofErr w:type="gramEnd"/>
+        <w:t>Pour le déployer la solution nous avons la stack suivante</w:t>
+      </w:r>
       <w:r>
         <w:rPr>
           <w:rFonts w:ascii="Garamond" w:hAnsi="Garamond"/>
@@ -3096,6 +3088,10 @@
     <w:p>
       <w:pPr>
         <w:pStyle w:val="Titre3"/>
+        <w:numPr>
+          <w:ilvl w:val="0"/>
+          <w:numId w:val="11"/>
+        </w:numPr>
         <w:jc w:val="center"/>
         <w:rPr>
           <w:rFonts w:ascii="Garamond" w:hAnsi="Garamond"/>
@@ -3156,7 +3152,7 @@
           <w:sz w:val="28"/>
           <w:szCs w:val="28"/>
         </w:rPr>
-        <w:t xml:space="preserve">pour la plateforme web nous avons choisi React </w:t>
+        <w:t xml:space="preserve">pour la plateforme web nous avons choisi </w:t>
       </w:r>
       <w:proofErr w:type="spellStart"/>
       <w:r>
@@ -3165,6 +3161,24 @@
           <w:sz w:val="28"/>
           <w:szCs w:val="28"/>
         </w:rPr>
+        <w:t>React</w:t>
+      </w:r>
+      <w:proofErr w:type="spellEnd"/>
+      <w:r>
+        <w:rPr>
+          <w:rFonts w:ascii="Garamond" w:hAnsi="Garamond"/>
+          <w:sz w:val="28"/>
+          <w:szCs w:val="28"/>
+        </w:rPr>
+        <w:t xml:space="preserve"> </w:t>
+      </w:r>
+      <w:proofErr w:type="spellStart"/>
+      <w:r>
+        <w:rPr>
+          <w:rFonts w:ascii="Garamond" w:hAnsi="Garamond"/>
+          <w:sz w:val="28"/>
+          <w:szCs w:val="28"/>
+        </w:rPr>
         <w:t>Js</w:t>
       </w:r>
       <w:proofErr w:type="spellEnd"/>
@@ -3174,7 +3188,25 @@
           <w:sz w:val="28"/>
           <w:szCs w:val="28"/>
         </w:rPr>
-        <w:t xml:space="preserve"> et TypeSrcipt pour son </w:t>
+        <w:t xml:space="preserve"> et </w:t>
+      </w:r>
+      <w:proofErr w:type="spellStart"/>
+      <w:r>
+        <w:rPr>
+          <w:rFonts w:ascii="Garamond" w:hAnsi="Garamond"/>
+          <w:sz w:val="28"/>
+          <w:szCs w:val="28"/>
+        </w:rPr>
+        <w:t>TypeSrcipt</w:t>
+      </w:r>
+      <w:proofErr w:type="spellEnd"/>
+      <w:r>
+        <w:rPr>
+          <w:rFonts w:ascii="Garamond" w:hAnsi="Garamond"/>
+          <w:sz w:val="28"/>
+          <w:szCs w:val="28"/>
+        </w:rPr>
+        <w:t xml:space="preserve"> pour son </w:t>
       </w:r>
       <w:r>
         <w:rPr>
@@ -3563,6 +3595,10 @@
     <w:p>
       <w:pPr>
         <w:pStyle w:val="Titre3"/>
+        <w:numPr>
+          <w:ilvl w:val="0"/>
+          <w:numId w:val="11"/>
+        </w:numPr>
         <w:jc w:val="center"/>
         <w:rPr>
           <w:rFonts w:ascii="Garamond" w:hAnsi="Garamond"/>
@@ -3608,17 +3644,7 @@
           <w:sz w:val="28"/>
           <w:szCs w:val="28"/>
         </w:rPr>
-        <w:t xml:space="preserve">Inscription des </w:t>
-      </w:r>
-      <w:r>
-        <w:rPr>
-          <w:rFonts w:ascii="Garamond" w:hAnsi="Garamond"/>
-          <w:b/>
-          <w:bCs/>
-          <w:sz w:val="28"/>
-          <w:szCs w:val="28"/>
-        </w:rPr>
-        <w:t>utilisateurs</w:t>
+        <w:t>Inscription des utilisateurs</w:t>
       </w:r>
       <w:r>
         <w:rPr>
@@ -3749,17 +3775,7 @@
           <w:szCs w:val="28"/>
         </w:rPr>
         <w:lastRenderedPageBreak/>
-        <w:t xml:space="preserve">Recherche de </w:t>
-      </w:r>
-      <w:r>
-        <w:rPr>
-          <w:rFonts w:ascii="Garamond" w:hAnsi="Garamond"/>
-          <w:b/>
-          <w:bCs/>
-          <w:sz w:val="28"/>
-          <w:szCs w:val="28"/>
-        </w:rPr>
-        <w:t>vols</w:t>
+        <w:t>Recherche de vols</w:t>
       </w:r>
       <w:r>
         <w:rPr>
@@ -3888,15 +3904,7 @@
           <w:sz w:val="28"/>
           <w:szCs w:val="28"/>
         </w:rPr>
-        <w:t xml:space="preserve"> + une transaction sur la table de </w:t>
-      </w:r>
-      <w:r>
-        <w:rPr>
-          <w:rFonts w:ascii="Garamond" w:hAnsi="Garamond"/>
-          <w:sz w:val="28"/>
-          <w:szCs w:val="28"/>
-        </w:rPr>
-        <w:t>réservation.</w:t>
+        <w:t xml:space="preserve"> + une transaction sur la table de réservation.</w:t>
       </w:r>
       <w:r>
         <w:rPr>
@@ -4075,7 +4083,6 @@
         <w:t>History</w:t>
       </w:r>
       <w:proofErr w:type="spellEnd"/>
-      <w:proofErr w:type="gramStart"/>
       <w:r>
         <w:rPr>
           <w:rFonts w:ascii="Garamond" w:hAnsi="Garamond"/>
@@ -4092,7 +4099,6 @@
         </w:rPr>
         <w:t>:</w:t>
       </w:r>
-      <w:proofErr w:type="gramEnd"/>
       <w:r>
         <w:rPr>
           <w:rFonts w:ascii="Garamond" w:hAnsi="Garamond"/>
@@ -4199,6 +4205,10 @@
     <w:p>
       <w:pPr>
         <w:pStyle w:val="Titre3"/>
+        <w:numPr>
+          <w:ilvl w:val="0"/>
+          <w:numId w:val="11"/>
+        </w:numPr>
         <w:jc w:val="center"/>
         <w:rPr>
           <w:rFonts w:ascii="Garamond" w:hAnsi="Garamond"/>
@@ -4298,27 +4308,7 @@
           <w:sz w:val="28"/>
           <w:szCs w:val="28"/>
         </w:rPr>
-        <w:t xml:space="preserve"> /</w:t>
-      </w:r>
-      <w:r>
-        <w:rPr>
-          <w:rFonts w:ascii="Garamond" w:hAnsi="Garamond"/>
-          <w:b/>
-          <w:bCs/>
-          <w:sz w:val="28"/>
-          <w:szCs w:val="28"/>
-        </w:rPr>
-        <w:t>B2</w:t>
-      </w:r>
-      <w:r>
-        <w:rPr>
-          <w:rFonts w:ascii="Garamond" w:hAnsi="Garamond"/>
-          <w:b/>
-          <w:bCs/>
-          <w:sz w:val="28"/>
-          <w:szCs w:val="28"/>
-        </w:rPr>
-        <w:t>B</w:t>
+        <w:t xml:space="preserve"> /B2B</w:t>
       </w:r>
       <w:r>
         <w:rPr>
@@ -4649,6 +4639,10 @@
     <w:p>
       <w:pPr>
         <w:pStyle w:val="Titre3"/>
+        <w:numPr>
+          <w:ilvl w:val="0"/>
+          <w:numId w:val="11"/>
+        </w:numPr>
         <w:jc w:val="center"/>
         <w:rPr>
           <w:rFonts w:ascii="Garamond" w:hAnsi="Garamond"/>
@@ -4714,23 +4708,7 @@
           <w:sz w:val="28"/>
           <w:szCs w:val="28"/>
         </w:rPr>
-        <w:t xml:space="preserve">en amont comme </w:t>
-      </w:r>
-      <w:r>
-        <w:rPr>
-          <w:rFonts w:ascii="Garamond" w:hAnsi="Garamond"/>
-          <w:sz w:val="28"/>
-          <w:szCs w:val="28"/>
-        </w:rPr>
-        <w:t>Entrée unique mondiale</w:t>
-      </w:r>
-      <w:r>
-        <w:rPr>
-          <w:rFonts w:ascii="Garamond" w:hAnsi="Garamond"/>
-          <w:sz w:val="28"/>
-          <w:szCs w:val="28"/>
-        </w:rPr>
-        <w:t xml:space="preserve"> et gestion du basculement en cas de fail.  Un backup des bases de données(</w:t>
+        <w:t>en amont comme Entrée unique mondiale et gestion du basculement en cas de fail.  Un backup des bases de données(</w:t>
       </w:r>
       <w:r>
         <w:rPr>
@@ -4748,7 +4726,39 @@
           <w:sz w:val="28"/>
           <w:szCs w:val="28"/>
         </w:rPr>
-        <w:t xml:space="preserve">) ou le container des documents uploadé par l’utilisateur rangée dans un </w:t>
+        <w:t xml:space="preserve">) </w:t>
+      </w:r>
+      <w:r>
+        <w:rPr>
+          <w:rFonts w:ascii="Garamond" w:hAnsi="Garamond"/>
+          <w:sz w:val="28"/>
+          <w:szCs w:val="28"/>
+        </w:rPr>
+        <w:t>et des</w:t>
+      </w:r>
+      <w:r>
+        <w:rPr>
+          <w:rFonts w:ascii="Garamond" w:hAnsi="Garamond"/>
+          <w:sz w:val="28"/>
+          <w:szCs w:val="28"/>
+        </w:rPr>
+        <w:t xml:space="preserve"> documents uploadé</w:t>
+      </w:r>
+      <w:r>
+        <w:rPr>
+          <w:rFonts w:ascii="Garamond" w:hAnsi="Garamond"/>
+          <w:sz w:val="28"/>
+          <w:szCs w:val="28"/>
+        </w:rPr>
+        <w:t>s</w:t>
+      </w:r>
+      <w:r>
+        <w:rPr>
+          <w:rFonts w:ascii="Garamond" w:hAnsi="Garamond"/>
+          <w:sz w:val="28"/>
+          <w:szCs w:val="28"/>
+        </w:rPr>
+        <w:t xml:space="preserve"> par l’utilisateur rangée dans un </w:t>
       </w:r>
       <w:r>
         <w:rPr>
@@ -4766,7 +4776,41 @@
           <w:sz w:val="28"/>
           <w:szCs w:val="28"/>
         </w:rPr>
-        <w:t xml:space="preserve"> externe qui lui-même est répliqué afin d’éviter toute éventuelle perte. Pour le </w:t>
+        <w:t xml:space="preserve"> externe qui lui-même est répliqué afin d’éviter toute éventuelle </w:t>
+      </w:r>
+      <w:proofErr w:type="spellStart"/>
+      <w:r>
+        <w:rPr>
+          <w:rFonts w:ascii="Garamond" w:hAnsi="Garamond"/>
+          <w:sz w:val="28"/>
+          <w:szCs w:val="28"/>
+        </w:rPr>
+        <w:t>perte.</w:t>
+      </w:r>
+      <w:r>
+        <w:rPr>
+          <w:rFonts w:ascii="Garamond" w:hAnsi="Garamond"/>
+          <w:sz w:val="28"/>
+          <w:szCs w:val="28"/>
+        </w:rPr>
+        <w:t>Le</w:t>
+      </w:r>
+      <w:proofErr w:type="spellEnd"/>
+      <w:r>
+        <w:rPr>
+          <w:rFonts w:ascii="Garamond" w:hAnsi="Garamond"/>
+          <w:sz w:val="28"/>
+          <w:szCs w:val="28"/>
+        </w:rPr>
+        <w:t xml:space="preserve"> backup s’exécute toute les 30 minutes et le dernier de chaque jour est gardé puis celui de chaque semaine puis le dernier du mois.</w:t>
+      </w:r>
+      <w:r>
+        <w:rPr>
+          <w:rFonts w:ascii="Garamond" w:hAnsi="Garamond"/>
+          <w:sz w:val="28"/>
+          <w:szCs w:val="28"/>
+        </w:rPr>
+        <w:t xml:space="preserve"> Pour le </w:t>
       </w:r>
       <w:r>
         <w:rPr>
@@ -4802,7 +4846,16 @@
           <w:sz w:val="28"/>
           <w:szCs w:val="28"/>
         </w:rPr>
-        <w:t xml:space="preserve"> à été choisi pour la répliquer automatiquement et assurer moins de latence lors du pull des images</w:t>
+        <w:t xml:space="preserve"> à été choisi pour la répliquer automatiquement et assurer moins de </w:t>
+      </w:r>
+      <w:r>
+        <w:rPr>
+          <w:rFonts w:ascii="Garamond" w:hAnsi="Garamond"/>
+          <w:sz w:val="28"/>
+          <w:szCs w:val="28"/>
+        </w:rPr>
+        <w:lastRenderedPageBreak/>
+        <w:t>latence lors du pull des images</w:t>
       </w:r>
       <w:r>
         <w:rPr>
@@ -4828,17 +4881,7 @@
           <w:sz w:val="28"/>
           <w:szCs w:val="28"/>
         </w:rPr>
-        <w:t>T</w:t>
-      </w:r>
-      <w:r>
-        <w:rPr>
-          <w:rFonts w:ascii="Garamond" w:hAnsi="Garamond"/>
-          <w:b/>
-          <w:bCs/>
-          <w:sz w:val="28"/>
-          <w:szCs w:val="28"/>
-        </w:rPr>
-        <w:t>erraform</w:t>
+        <w:t>Terraform</w:t>
       </w:r>
       <w:r>
         <w:rPr>
@@ -4856,54 +4899,24 @@
           <w:sz w:val="28"/>
           <w:szCs w:val="28"/>
         </w:rPr>
-        <w:t>A</w:t>
-      </w:r>
-      <w:r>
-        <w:rPr>
-          <w:rFonts w:ascii="Garamond" w:hAnsi="Garamond"/>
-          <w:b/>
-          <w:bCs/>
-          <w:sz w:val="28"/>
-          <w:szCs w:val="28"/>
-        </w:rPr>
-        <w:t>nsible</w:t>
-      </w:r>
-      <w:r>
-        <w:rPr>
-          <w:rFonts w:ascii="Garamond" w:hAnsi="Garamond"/>
-          <w:sz w:val="28"/>
-          <w:szCs w:val="28"/>
-        </w:rPr>
-        <w:t xml:space="preserve"> </w:t>
-      </w:r>
-      <w:r>
-        <w:rPr>
-          <w:rFonts w:ascii="Garamond" w:hAnsi="Garamond"/>
-          <w:sz w:val="28"/>
-          <w:szCs w:val="28"/>
-        </w:rPr>
-        <w:t>pets</w:t>
-      </w:r>
-      <w:r>
-        <w:rPr>
-          <w:rFonts w:ascii="Garamond" w:hAnsi="Garamond"/>
-          <w:sz w:val="28"/>
-          <w:szCs w:val="28"/>
-        </w:rPr>
-        <w:t xml:space="preserve"> pour </w:t>
-      </w:r>
-      <w:r>
-        <w:rPr>
-          <w:rFonts w:ascii="Garamond" w:hAnsi="Garamond"/>
-          <w:sz w:val="28"/>
-          <w:szCs w:val="28"/>
-        </w:rPr>
-        <w:t>rapidement mettre à niveau la nouvelle zone.</w:t>
+        <w:t>Ansible</w:t>
+      </w:r>
+      <w:r>
+        <w:rPr>
+          <w:rFonts w:ascii="Garamond" w:hAnsi="Garamond"/>
+          <w:sz w:val="28"/>
+          <w:szCs w:val="28"/>
+        </w:rPr>
+        <w:t xml:space="preserve"> pets pour rapidement mettre à niveau la nouvelle zone.</w:t>
       </w:r>
     </w:p>
     <w:p>
       <w:pPr>
         <w:pStyle w:val="Titre3"/>
+        <w:numPr>
+          <w:ilvl w:val="0"/>
+          <w:numId w:val="11"/>
+        </w:numPr>
         <w:jc w:val="center"/>
       </w:pPr>
       <w:bookmarkStart w:id="10" w:name="_Toc196133376"/>
@@ -4916,19 +4929,7 @@
           <w:sz w:val="32"/>
           <w:szCs w:val="32"/>
         </w:rPr>
-        <w:lastRenderedPageBreak/>
-        <w:t xml:space="preserve">Conformité </w:t>
-      </w:r>
-      <w:r>
-        <w:rPr>
-          <w:rFonts w:ascii="Garamond" w:hAnsi="Garamond"/>
-          <w:b/>
-          <w:bCs/>
-          <w:color w:val="auto"/>
-          <w:sz w:val="32"/>
-          <w:szCs w:val="32"/>
-        </w:rPr>
-        <w:t>RGPD</w:t>
+        <w:t>Conformité RGPD</w:t>
       </w:r>
       <w:bookmarkEnd w:id="10"/>
     </w:p>
@@ -5091,15 +5092,7 @@
           <w:sz w:val="28"/>
           <w:szCs w:val="28"/>
         </w:rPr>
-        <w:t xml:space="preserve">les </w:t>
-      </w:r>
-      <w:r>
-        <w:rPr>
-          <w:rFonts w:ascii="Garamond" w:hAnsi="Garamond"/>
-          <w:sz w:val="28"/>
-          <w:szCs w:val="28"/>
-        </w:rPr>
-        <w:t>finalités</w:t>
+        <w:t>les finalités</w:t>
       </w:r>
       <w:r>
         <w:rPr>
@@ -5115,15 +5108,7 @@
           <w:sz w:val="28"/>
           <w:szCs w:val="28"/>
         </w:rPr>
-        <w:t xml:space="preserve"> les</w:t>
-      </w:r>
-      <w:r>
-        <w:rPr>
-          <w:rFonts w:ascii="Garamond" w:hAnsi="Garamond"/>
-          <w:sz w:val="28"/>
-          <w:szCs w:val="28"/>
-        </w:rPr>
-        <w:t xml:space="preserve"> sous-traitants utilisés (ex: Stripe, </w:t>
+        <w:t xml:space="preserve"> les sous-traitants utilisés (ex: Stripe, </w:t>
       </w:r>
       <w:r>
         <w:rPr>
@@ -5490,6 +5475,92 @@
     </w:lvl>
   </w:abstractNum>
   <w:abstractNum w:abstractNumId="2" w15:restartNumberingAfterBreak="0">
+    <w:nsid w:val="2AF07A5F"/>
+    <w:multiLevelType w:val="multilevel"/>
+    <w:tmpl w:val="040C001F"/>
+    <w:lvl w:ilvl="0">
+      <w:start w:val="1"/>
+      <w:numFmt w:val="decimal"/>
+      <w:lvlText w:val="%1."/>
+      <w:lvlJc w:val="left"/>
+      <w:pPr>
+        <w:ind w:left="360" w:hanging="360"/>
+      </w:pPr>
+    </w:lvl>
+    <w:lvl w:ilvl="1">
+      <w:start w:val="1"/>
+      <w:numFmt w:val="decimal"/>
+      <w:lvlText w:val="%1.%2."/>
+      <w:lvlJc w:val="left"/>
+      <w:pPr>
+        <w:ind w:left="792" w:hanging="432"/>
+      </w:pPr>
+    </w:lvl>
+    <w:lvl w:ilvl="2">
+      <w:start w:val="1"/>
+      <w:numFmt w:val="decimal"/>
+      <w:lvlText w:val="%1.%2.%3."/>
+      <w:lvlJc w:val="left"/>
+      <w:pPr>
+        <w:ind w:left="1224" w:hanging="504"/>
+      </w:pPr>
+    </w:lvl>
+    <w:lvl w:ilvl="3">
+      <w:start w:val="1"/>
+      <w:numFmt w:val="decimal"/>
+      <w:lvlText w:val="%1.%2.%3.%4."/>
+      <w:lvlJc w:val="left"/>
+      <w:pPr>
+        <w:ind w:left="1728" w:hanging="648"/>
+      </w:pPr>
+    </w:lvl>
+    <w:lvl w:ilvl="4">
+      <w:start w:val="1"/>
+      <w:numFmt w:val="decimal"/>
+      <w:lvlText w:val="%1.%2.%3.%4.%5."/>
+      <w:lvlJc w:val="left"/>
+      <w:pPr>
+        <w:ind w:left="2232" w:hanging="792"/>
+      </w:pPr>
+    </w:lvl>
+    <w:lvl w:ilvl="5">
+      <w:start w:val="1"/>
+      <w:numFmt w:val="decimal"/>
+      <w:lvlText w:val="%1.%2.%3.%4.%5.%6."/>
+      <w:lvlJc w:val="left"/>
+      <w:pPr>
+        <w:ind w:left="2736" w:hanging="936"/>
+      </w:pPr>
+    </w:lvl>
+    <w:lvl w:ilvl="6">
+      <w:start w:val="1"/>
+      <w:numFmt w:val="decimal"/>
+      <w:lvlText w:val="%1.%2.%3.%4.%5.%6.%7."/>
+      <w:lvlJc w:val="left"/>
+      <w:pPr>
+        <w:ind w:left="3240" w:hanging="1080"/>
+      </w:pPr>
+    </w:lvl>
+    <w:lvl w:ilvl="7">
+      <w:start w:val="1"/>
+      <w:numFmt w:val="decimal"/>
+      <w:lvlText w:val="%1.%2.%3.%4.%5.%6.%7.%8."/>
+      <w:lvlJc w:val="left"/>
+      <w:pPr>
+        <w:ind w:left="3744" w:hanging="1224"/>
+      </w:pPr>
+    </w:lvl>
+    <w:lvl w:ilvl="8">
+      <w:start w:val="1"/>
+      <w:numFmt w:val="decimal"/>
+      <w:lvlText w:val="%1.%2.%3.%4.%5.%6.%7.%8.%9."/>
+      <w:lvlJc w:val="left"/>
+      <w:pPr>
+        <w:ind w:left="4320" w:hanging="1440"/>
+      </w:pPr>
+    </w:lvl>
+  </w:abstractNum>
+  <w:abstractNum w:abstractNumId="3" w15:restartNumberingAfterBreak="0">
     <w:nsid w:val="39C335FD"/>
     <w:multiLevelType w:val="hybridMultilevel"/>
     <w:tmpl w:val="C58E4E02"/>
@@ -5602,7 +5673,7 @@
       </w:rPr>
     </w:lvl>
   </w:abstractNum>
-  <w:abstractNum w:abstractNumId="3" w15:restartNumberingAfterBreak="0">
+  <w:abstractNum w:abstractNumId="4" w15:restartNumberingAfterBreak="0">
     <w:nsid w:val="420876A7"/>
     <w:multiLevelType w:val="hybridMultilevel"/>
     <w:tmpl w:val="902A3F60"/>
@@ -5715,7 +5786,7 @@
       </w:rPr>
     </w:lvl>
   </w:abstractNum>
-  <w:abstractNum w:abstractNumId="4" w15:restartNumberingAfterBreak="0">
+  <w:abstractNum w:abstractNumId="5" w15:restartNumberingAfterBreak="0">
     <w:nsid w:val="45BD1D38"/>
     <w:multiLevelType w:val="multilevel"/>
     <w:tmpl w:val="48BE2A08"/>
@@ -5864,7 +5935,7 @@
       </w:rPr>
     </w:lvl>
   </w:abstractNum>
-  <w:abstractNum w:abstractNumId="5" w15:restartNumberingAfterBreak="0">
+  <w:abstractNum w:abstractNumId="6" w15:restartNumberingAfterBreak="0">
     <w:nsid w:val="4AE7432A"/>
     <w:multiLevelType w:val="multilevel"/>
     <w:tmpl w:val="AC5A8EDC"/>
@@ -6013,10 +6084,10 @@
       </w:rPr>
     </w:lvl>
   </w:abstractNum>
-  <w:abstractNum w:abstractNumId="6" w15:restartNumberingAfterBreak="0">
+  <w:abstractNum w:abstractNumId="7" w15:restartNumberingAfterBreak="0">
     <w:nsid w:val="5980580E"/>
     <w:multiLevelType w:val="hybridMultilevel"/>
-    <w:tmpl w:val="8CE0F2FC"/>
+    <w:tmpl w:val="6A78D576"/>
     <w:lvl w:ilvl="0" w:tplc="040C000F">
       <w:start w:val="1"/>
       <w:numFmt w:val="decimal"/>
@@ -6099,7 +6170,7 @@
       </w:pPr>
     </w:lvl>
   </w:abstractNum>
-  <w:abstractNum w:abstractNumId="7" w15:restartNumberingAfterBreak="0">
+  <w:abstractNum w:abstractNumId="8" w15:restartNumberingAfterBreak="0">
     <w:nsid w:val="66F04176"/>
     <w:multiLevelType w:val="hybridMultilevel"/>
     <w:tmpl w:val="01A2088E"/>
@@ -6212,7 +6283,96 @@
       </w:rPr>
     </w:lvl>
   </w:abstractNum>
-  <w:abstractNum w:abstractNumId="8" w15:restartNumberingAfterBreak="0">
+  <w:abstractNum w:abstractNumId="9" w15:restartNumberingAfterBreak="0">
+    <w:nsid w:val="720447BE"/>
+    <w:multiLevelType w:val="hybridMultilevel"/>
+    <w:tmpl w:val="F16C5140"/>
+    <w:lvl w:ilvl="0" w:tplc="83BC43DA">
+      <w:start w:val="1"/>
+      <w:numFmt w:val="decimal"/>
+      <w:lvlText w:val="%1."/>
+      <w:lvlJc w:val="left"/>
+      <w:pPr>
+        <w:ind w:left="720" w:hanging="360"/>
+      </w:pPr>
+      <w:rPr>
+        <w:color w:val="auto"/>
+      </w:rPr>
+    </w:lvl>
+    <w:lvl w:ilvl="1" w:tplc="FFFFFFFF" w:tentative="1">
+      <w:start w:val="1"/>
+      <w:numFmt w:val="lowerLetter"/>
+      <w:lvlText w:val="%2."/>
+      <w:lvlJc w:val="left"/>
+      <w:pPr>
+        <w:ind w:left="1440" w:hanging="360"/>
+      </w:pPr>
+    </w:lvl>
+    <w:lvl w:ilvl="2" w:tplc="FFFFFFFF" w:tentative="1">
+      <w:start w:val="1"/>
+      <w:numFmt w:val="lowerRoman"/>
+      <w:lvlText w:val="%3."/>
+      <w:lvlJc w:val="right"/>
+      <w:pPr>
+        <w:ind w:left="2160" w:hanging="180"/>
+      </w:pPr>
+    </w:lvl>
+    <w:lvl w:ilvl="3" w:tplc="FFFFFFFF" w:tentative="1">
+      <w:start w:val="1"/>
+      <w:numFmt w:val="decimal"/>
+      <w:lvlText w:val="%4."/>
+      <w:lvlJc w:val="left"/>
+      <w:pPr>
+        <w:ind w:left="2880" w:hanging="360"/>
+      </w:pPr>
+    </w:lvl>
+    <w:lvl w:ilvl="4" w:tplc="FFFFFFFF" w:tentative="1">
+      <w:start w:val="1"/>
+      <w:numFmt w:val="lowerLetter"/>
+      <w:lvlText w:val="%5."/>
+      <w:lvlJc w:val="left"/>
+      <w:pPr>
+        <w:ind w:left="3600" w:hanging="360"/>
+      </w:pPr>
+    </w:lvl>
+    <w:lvl w:ilvl="5" w:tplc="FFFFFFFF" w:tentative="1">
+      <w:start w:val="1"/>
+      <w:numFmt w:val="lowerRoman"/>
+      <w:lvlText w:val="%6."/>
+      <w:lvlJc w:val="right"/>
+      <w:pPr>
+        <w:ind w:left="4320" w:hanging="180"/>
+      </w:pPr>
+    </w:lvl>
+    <w:lvl w:ilvl="6" w:tplc="FFFFFFFF" w:tentative="1">
+      <w:start w:val="1"/>
+      <w:numFmt w:val="decimal"/>
+      <w:lvlText w:val="%7."/>
+      <w:lvlJc w:val="left"/>
+      <w:pPr>
+        <w:ind w:left="5040" w:hanging="360"/>
+      </w:pPr>
+    </w:lvl>
+    <w:lvl w:ilvl="7" w:tplc="FFFFFFFF" w:tentative="1">
+      <w:start w:val="1"/>
+      <w:numFmt w:val="lowerLetter"/>
+      <w:lvlText w:val="%8."/>
+      <w:lvlJc w:val="left"/>
+      <w:pPr>
+        <w:ind w:left="5760" w:hanging="360"/>
+      </w:pPr>
+    </w:lvl>
+    <w:lvl w:ilvl="8" w:tplc="FFFFFFFF" w:tentative="1">
+      <w:start w:val="1"/>
+      <w:numFmt w:val="lowerRoman"/>
+      <w:lvlText w:val="%9."/>
+      <w:lvlJc w:val="right"/>
+      <w:pPr>
+        <w:ind w:left="6480" w:hanging="180"/>
+      </w:pPr>
+    </w:lvl>
+  </w:abstractNum>
+  <w:abstractNum w:abstractNumId="10" w15:restartNumberingAfterBreak="0">
     <w:nsid w:val="7A804107"/>
     <w:multiLevelType w:val="hybridMultilevel"/>
     <w:tmpl w:val="BC1C0BFA"/>
@@ -6299,22 +6459,22 @@
     </w:lvl>
   </w:abstractNum>
   <w:num w:numId="1" w16cid:durableId="1850679909">
+    <w:abstractNumId w:val="4"/>
+  </w:num>
+  <w:num w:numId="2" w16cid:durableId="13390736">
+    <w:abstractNumId w:val="10"/>
+  </w:num>
+  <w:num w:numId="3" w16cid:durableId="972713873">
+    <w:abstractNumId w:val="7"/>
+  </w:num>
+  <w:num w:numId="4" w16cid:durableId="1885750778">
     <w:abstractNumId w:val="3"/>
   </w:num>
-  <w:num w:numId="2" w16cid:durableId="13390736">
-    <w:abstractNumId w:val="8"/>
-  </w:num>
-  <w:num w:numId="3" w16cid:durableId="972713873">
+  <w:num w:numId="5" w16cid:durableId="2056585522">
     <w:abstractNumId w:val="6"/>
   </w:num>
-  <w:num w:numId="4" w16cid:durableId="1885750778">
-    <w:abstractNumId w:val="2"/>
-  </w:num>
-  <w:num w:numId="5" w16cid:durableId="2056585522">
-    <w:abstractNumId w:val="5"/>
-  </w:num>
   <w:num w:numId="6" w16cid:durableId="1430001624">
-    <w:abstractNumId w:val="7"/>
+    <w:abstractNumId w:val="8"/>
   </w:num>
   <w:num w:numId="7" w16cid:durableId="1531339734">
     <w:abstractNumId w:val="0"/>
@@ -6323,7 +6483,13 @@
     <w:abstractNumId w:val="1"/>
   </w:num>
   <w:num w:numId="9" w16cid:durableId="1784835993">
-    <w:abstractNumId w:val="4"/>
+    <w:abstractNumId w:val="5"/>
+  </w:num>
+  <w:num w:numId="10" w16cid:durableId="1482774898">
+    <w:abstractNumId w:val="2"/>
+  </w:num>
+  <w:num w:numId="11" w16cid:durableId="2128431901">
+    <w:abstractNumId w:val="9"/>
   </w:num>
 </w:numbering>
 </file>
@@ -6927,6 +7093,7 @@
   <w:style w:type="character" w:default="1" w:styleId="Policepardfaut">
     <w:name w:val="Default Paragraph Font"/>
     <w:uiPriority w:val="1"/>
+    <w:semiHidden/>
     <w:unhideWhenUsed/>
   </w:style>
   <w:style w:type="table" w:default="1" w:styleId="TableauNormal">

</xml_diff>